<commit_message>
vine-show controllet route and view done
</commit_message>
<xml_diff>
--- a/SNOOTH WINE API DOCUMENTATION.docx
+++ b/SNOOTH WINE API DOCUMENTATION.docx
@@ -33,6 +33,33 @@
     </w:p>
     <w:p>
       <w:pPr>
+        <w:rPr>
+          <w:rFonts w:eastAsia="Times New Roman"/>
+        </w:rPr>
+      </w:pPr>
+      <w:r>
+        <w:rPr>
+          <w:rFonts w:ascii="Helvetica Neue" w:eastAsia="Times New Roman" w:hAnsi="Helvetica Neue"/>
+          <w:b/>
+          <w:bCs/>
+          <w:color w:val="333333"/>
+          <w:spacing w:val="15"/>
+        </w:rPr>
+        <w:t xml:space="preserve">My key </w:t>
+      </w:r>
+      <w:r>
+        <w:rPr>
+          <w:rFonts w:ascii="Arial" w:eastAsia="Times New Roman" w:hAnsi="Arial" w:cs="Arial"/>
+          <w:color w:val="222222"/>
+          <w:sz w:val="19"/>
+          <w:szCs w:val="19"/>
+          <w:shd w:val="clear" w:color="auto" w:fill="FFFFFF"/>
+        </w:rPr>
+        <w:t>yi5b2jcvhpfjifiqp25t7u7fbisu3k2f929ic0f5aq6y83n7</w:t>
+      </w:r>
+    </w:p>
+    <w:p>
+      <w:pPr>
         <w:pStyle w:val="Heading3"/>
         <w:shd w:val="clear" w:color="auto" w:fill="FFFFFF"/>
         <w:spacing w:before="450" w:beforeAutospacing="0" w:after="150" w:afterAutospacing="0" w:line="240" w:lineRule="atLeast"/>
@@ -79,16 +106,19 @@
     </w:p>
     <w:p>
       <w:pPr>
-        <w:pStyle w:val="NormalWeb"/>
-        <w:shd w:val="clear" w:color="auto" w:fill="FFFFFF"/>
-        <w:spacing w:before="105" w:beforeAutospacing="0" w:after="105" w:afterAutospacing="0" w:line="240" w:lineRule="atLeast"/>
+        <w:rPr>
+          <w:rFonts w:eastAsia="Times New Roman"/>
+        </w:rPr>
+      </w:pPr>
+      <w:r>
         <w:rPr>
           <w:rFonts w:ascii="Helvetica Neue" w:hAnsi="Helvetica Neue"/>
           <w:color w:val="4472C4" w:themeColor="accent1"/>
           <w:sz w:val="20"/>
           <w:szCs w:val="20"/>
         </w:rPr>
-      </w:pPr>
+        <w:t>http://api.snoo</w:t>
+      </w:r>
       <w:r>
         <w:rPr>
           <w:rFonts w:ascii="Helvetica Neue" w:hAnsi="Helvetica Neue"/>
@@ -96,7 +126,17 @@
           <w:sz w:val="20"/>
           <w:szCs w:val="20"/>
         </w:rPr>
-        <w:t>http://api.snooth.com/wines/?akey=&lt;your api key&gt;&amp;ip=66.28.234.115&amp;q=napa+cabernet&amp;xp=30</w:t>
+        <w:t>th.com/wines/?akey=&lt;</w:t>
+      </w:r>
+      <w:r>
+        <w:rPr>
+          <w:rFonts w:ascii="Arial" w:eastAsia="Times New Roman" w:hAnsi="Arial" w:cs="Arial"/>
+          <w:color w:val="222222"/>
+          <w:sz w:val="19"/>
+          <w:szCs w:val="19"/>
+          <w:shd w:val="clear" w:color="auto" w:fill="FFFFFF"/>
+        </w:rPr>
+        <w:t>yi5b2jcvhpfjifiqp25t7u7fbisu3k2f929ic0f5aq6y83n7</w:t>
       </w:r>
     </w:p>
     <w:p>
@@ -106,7 +146,7 @@
         <w:spacing w:before="105" w:beforeAutospacing="0" w:after="105" w:afterAutospacing="0" w:line="240" w:lineRule="atLeast"/>
         <w:rPr>
           <w:rFonts w:ascii="Helvetica Neue" w:hAnsi="Helvetica Neue"/>
-          <w:color w:val="333333"/>
+          <w:color w:val="4472C4" w:themeColor="accent1"/>
           <w:sz w:val="20"/>
           <w:szCs w:val="20"/>
         </w:rPr>
@@ -114,12 +154,186 @@
       <w:r>
         <w:rPr>
           <w:rFonts w:ascii="Helvetica Neue" w:hAnsi="Helvetica Neue"/>
+          <w:color w:val="4472C4" w:themeColor="accent1"/>
+          <w:sz w:val="20"/>
+          <w:szCs w:val="20"/>
+        </w:rPr>
+        <w:t>&gt;&amp;ip=66.28.234.115&amp;q=napa+cabernet&amp;xp=30</w:t>
+      </w:r>
+    </w:p>
+    <w:p>
+      <w:pPr>
+        <w:pStyle w:val="NormalWeb"/>
+        <w:shd w:val="clear" w:color="auto" w:fill="FFFFFF"/>
+        <w:spacing w:before="105" w:beforeAutospacing="0" w:after="105" w:afterAutospacing="0" w:line="240" w:lineRule="atLeast"/>
+        <w:rPr>
+          <w:rFonts w:ascii="Helvetica Neue" w:hAnsi="Helvetica Neue"/>
+          <w:color w:val="333333"/>
+          <w:sz w:val="20"/>
+          <w:szCs w:val="20"/>
+        </w:rPr>
+      </w:pPr>
+      <w:r>
+        <w:rPr>
+          <w:rFonts w:ascii="Helvetica Neue" w:hAnsi="Helvetica Neue"/>
           <w:color w:val="333333"/>
           <w:sz w:val="20"/>
           <w:szCs w:val="20"/>
         </w:rPr>
         <w:t>This request will return a list of 10 Napa Cabernet Sauvignon wines priced under 30 USD, ordered by SnoothRank, in JSON format.</w:t>
       </w:r>
+    </w:p>
+    <w:p>
+      <w:pPr>
+        <w:pStyle w:val="NormalWeb"/>
+        <w:shd w:val="clear" w:color="auto" w:fill="FFFFFF"/>
+        <w:spacing w:before="105" w:beforeAutospacing="0" w:after="105" w:afterAutospacing="0" w:line="240" w:lineRule="atLeast"/>
+        <w:rPr>
+          <w:rFonts w:ascii="Helvetica Neue" w:hAnsi="Helvetica Neue"/>
+          <w:color w:val="333333"/>
+          <w:sz w:val="20"/>
+          <w:szCs w:val="20"/>
+        </w:rPr>
+      </w:pPr>
+    </w:p>
+    <w:p>
+      <w:pPr>
+        <w:rPr>
+          <w:rFonts w:eastAsia="Times New Roman"/>
+        </w:rPr>
+      </w:pPr>
+      <w:r>
+        <w:rPr>
+          <w:rFonts w:ascii="Helvetica Neue" w:hAnsi="Helvetica Neue"/>
+          <w:color w:val="4472C4" w:themeColor="accent1"/>
+          <w:sz w:val="20"/>
+          <w:szCs w:val="20"/>
+        </w:rPr>
+        <w:t>http://api.snoo</w:t>
+      </w:r>
+      <w:r>
+        <w:rPr>
+          <w:rFonts w:ascii="Helvetica Neue" w:hAnsi="Helvetica Neue"/>
+          <w:color w:val="4472C4" w:themeColor="accent1"/>
+          <w:sz w:val="20"/>
+          <w:szCs w:val="20"/>
+        </w:rPr>
+        <w:t>th.com/wines/?akey=&lt;</w:t>
+      </w:r>
+      <w:r>
+        <w:rPr>
+          <w:rFonts w:ascii="Arial" w:eastAsia="Times New Roman" w:hAnsi="Arial" w:cs="Arial"/>
+          <w:color w:val="222222"/>
+          <w:sz w:val="19"/>
+          <w:szCs w:val="19"/>
+          <w:shd w:val="clear" w:color="auto" w:fill="FFFFFF"/>
+        </w:rPr>
+        <w:t>yi5b2jcvhpfjifiqp25t7u7fbisu3k2f929ic0f5aq6y83n7</w:t>
+      </w:r>
+    </w:p>
+    <w:p>
+      <w:pPr>
+        <w:pStyle w:val="NormalWeb"/>
+        <w:shd w:val="clear" w:color="auto" w:fill="FFFFFF"/>
+        <w:spacing w:before="105" w:beforeAutospacing="0" w:after="105" w:afterAutospacing="0" w:line="240" w:lineRule="atLeast"/>
+        <w:rPr>
+          <w:rFonts w:ascii="Helvetica Neue" w:hAnsi="Helvetica Neue"/>
+          <w:color w:val="4472C4" w:themeColor="accent1"/>
+          <w:sz w:val="20"/>
+          <w:szCs w:val="20"/>
+        </w:rPr>
+      </w:pPr>
+      <w:r>
+        <w:rPr>
+          <w:rFonts w:ascii="Helvetica Neue" w:hAnsi="Helvetica Neue"/>
+          <w:color w:val="4472C4" w:themeColor="accent1"/>
+          <w:sz w:val="20"/>
+          <w:szCs w:val="20"/>
+        </w:rPr>
+        <w:t>&gt;&amp;</w:t>
+      </w:r>
+      <w:r>
+        <w:rPr>
+          <w:rFonts w:ascii="Helvetica Neue" w:hAnsi="Helvetica Neue"/>
+          <w:color w:val="4472C4" w:themeColor="accent1"/>
+          <w:sz w:val="20"/>
+          <w:szCs w:val="20"/>
+        </w:rPr>
+        <w:t>q=napa+cabernet&amp;xp=30</w:t>
+      </w:r>
+    </w:p>
+    <w:p>
+      <w:pPr>
+        <w:shd w:val="clear" w:color="auto" w:fill="FAFAFA"/>
+        <w:rPr>
+          <w:rFonts w:ascii="Helvetica" w:eastAsia="Times New Roman" w:hAnsi="Helvetica"/>
+          <w:color w:val="505050"/>
+          <w:sz w:val="18"/>
+          <w:szCs w:val="18"/>
+        </w:rPr>
+      </w:pPr>
+      <w:r>
+        <w:rPr>
+          <w:rFonts w:ascii="Helvetica" w:eastAsia="Times New Roman" w:hAnsi="Helvetica"/>
+          <w:color w:val="505050"/>
+          <w:sz w:val="18"/>
+          <w:szCs w:val="18"/>
+        </w:rPr>
+        <w:t>http://api.snooth.com/wines/</w:t>
+      </w:r>
+    </w:p>
+    <w:p>
+      <w:pPr>
+        <w:shd w:val="clear" w:color="auto" w:fill="FAFAFA"/>
+        <w:rPr>
+          <w:rFonts w:ascii="Helvetica" w:eastAsia="Times New Roman" w:hAnsi="Helvetica"/>
+          <w:color w:val="505050"/>
+          <w:sz w:val="18"/>
+          <w:szCs w:val="18"/>
+        </w:rPr>
+      </w:pPr>
+      <w:r>
+        <w:rPr>
+          <w:rFonts w:ascii="Helvetica" w:eastAsia="Times New Roman" w:hAnsi="Helvetica"/>
+          <w:color w:val="505050"/>
+          <w:sz w:val="18"/>
+          <w:szCs w:val="18"/>
+        </w:rPr>
+        <w:br/>
+      </w:r>
+    </w:p>
+    <w:p>
+      <w:pPr>
+        <w:shd w:val="clear" w:color="auto" w:fill="FAFAFA"/>
+        <w:rPr>
+          <w:rFonts w:ascii="Helvetica" w:eastAsia="Times New Roman" w:hAnsi="Helvetica"/>
+          <w:color w:val="505050"/>
+          <w:sz w:val="18"/>
+          <w:szCs w:val="18"/>
+        </w:rPr>
+      </w:pPr>
+      <w:r>
+        <w:rPr>
+          <w:rFonts w:ascii="Helvetica" w:eastAsia="Times New Roman" w:hAnsi="Helvetica"/>
+          <w:color w:val="505050"/>
+          <w:sz w:val="18"/>
+          <w:szCs w:val="18"/>
+        </w:rPr>
+        <w:t>?api=yi5b2jcvhpfjifiqp25t7u7fbisu3k2f929ic0f5aq6y83n7&amp;q=norton</w:t>
+      </w:r>
+    </w:p>
+    <w:p>
+      <w:pPr>
+        <w:pStyle w:val="NormalWeb"/>
+        <w:shd w:val="clear" w:color="auto" w:fill="FFFFFF"/>
+        <w:spacing w:before="105" w:beforeAutospacing="0" w:after="105" w:afterAutospacing="0" w:line="240" w:lineRule="atLeast"/>
+        <w:rPr>
+          <w:rFonts w:ascii="Helvetica Neue" w:hAnsi="Helvetica Neue"/>
+          <w:color w:val="333333"/>
+          <w:sz w:val="20"/>
+          <w:szCs w:val="20"/>
+        </w:rPr>
+      </w:pPr>
     </w:p>
     <w:p>
       <w:pPr>
@@ -765,7 +979,6 @@
           <w:color w:val="4472C4" w:themeColor="accent1"/>
           <w:spacing w:val="15"/>
         </w:rPr>
-        <w:lastRenderedPageBreak/>
         <w:t xml:space="preserve"> Wine Search</w:t>
       </w:r>
     </w:p>
@@ -825,6 +1038,7 @@
           <w:szCs w:val="20"/>
         </w:rPr>
       </w:pPr>
+      <w:bookmarkStart w:id="0" w:name="_GoBack"/>
       <w:r>
         <w:rPr>
           <w:rFonts w:ascii="Helvetica Neue" w:hAnsi="Helvetica Neue"/>
@@ -835,6 +1049,7 @@
         <w:t>http://api.snooth.com/wines/</w:t>
       </w:r>
     </w:p>
+    <w:bookmarkEnd w:id="0"/>
     <w:p>
       <w:pPr>
         <w:pStyle w:val="Heading4"/>
@@ -1354,35 +1569,7 @@
             <w:u w:val="none"/>
             <w:bdr w:val="none" w:sz="0" w:space="0" w:color="auto" w:frame="1"/>
           </w:rPr>
-          <w:t xml:space="preserve">certain </w:t>
-        </w:r>
-        <w:r>
-          <w:rPr>
-            <w:rStyle w:val="Hyperlink"/>
-            <w:rFonts w:ascii="Helvetica Neue" w:eastAsia="Times New Roman" w:hAnsi="Helvetica Neue"/>
-            <w:b/>
-            <w:bCs/>
-            <w:color w:val="7B0025"/>
-            <w:sz w:val="20"/>
-            <w:szCs w:val="20"/>
-            <w:u w:val="none"/>
-            <w:bdr w:val="none" w:sz="0" w:space="0" w:color="auto" w:frame="1"/>
-          </w:rPr>
-          <w:t>c</w:t>
-        </w:r>
-        <w:r>
-          <w:rPr>
-            <w:rStyle w:val="Hyperlink"/>
-            <w:rFonts w:ascii="Helvetica Neue" w:eastAsia="Times New Roman" w:hAnsi="Helvetica Neue"/>
-            <w:b/>
-            <w:bCs/>
-            <w:color w:val="7B0025"/>
-            <w:sz w:val="20"/>
-            <w:szCs w:val="20"/>
-            <w:u w:val="none"/>
-            <w:bdr w:val="none" w:sz="0" w:space="0" w:color="auto" w:frame="1"/>
-          </w:rPr>
-          <w:t>ountries</w:t>
+          <w:t>certain countries</w:t>
         </w:r>
       </w:hyperlink>
       <w:r>
@@ -3122,7 +3309,7 @@
           <w:szCs w:val="20"/>
         </w:rPr>
       </w:pPr>
-      <w:hyperlink r:id="rId8" w:history="1">
+      <w:hyperlink r:id="rId8" w:anchor="!forum/snooth-api" w:history="1">
         <w:r>
           <w:rPr>
             <w:rStyle w:val="Hyperlink"/>
@@ -3130,7 +3317,25 @@
             <w:sz w:val="20"/>
             <w:szCs w:val="20"/>
           </w:rPr>
-          <w:t>https://groups.google.com/forum/#!forum/snooth-api</w:t>
+          <w:t>https://groups.google.com/forum/#!forum/s</w:t>
+        </w:r>
+        <w:r>
+          <w:rPr>
+            <w:rStyle w:val="Hyperlink"/>
+            <w:rFonts w:ascii="Arial" w:hAnsi="Arial" w:cs="Arial"/>
+            <w:sz w:val="20"/>
+            <w:szCs w:val="20"/>
+          </w:rPr>
+          <w:t>n</w:t>
+        </w:r>
+        <w:r>
+          <w:rPr>
+            <w:rStyle w:val="Hyperlink"/>
+            <w:rFonts w:ascii="Arial" w:hAnsi="Arial" w:cs="Arial"/>
+            <w:sz w:val="20"/>
+            <w:szCs w:val="20"/>
+          </w:rPr>
+          <w:t>ooth-api</w:t>
         </w:r>
       </w:hyperlink>
     </w:p>
@@ -3142,8 +3347,6 @@
           <w:szCs w:val="20"/>
         </w:rPr>
       </w:pPr>
-      <w:bookmarkStart w:id="0" w:name="_GoBack"/>
-      <w:bookmarkEnd w:id="0"/>
     </w:p>
     <w:sectPr>
       <w:footerReference w:type="even" r:id="rId9"/>
@@ -3684,6 +3887,11 @@
   <w:style w:type="paragraph" w:default="1" w:styleId="Normal">
     <w:name w:val="Normal"/>
     <w:qFormat/>
+    <w:rsid w:val="00FA0C65"/>
+    <w:rPr>
+      <w:rFonts w:ascii="Times New Roman" w:hAnsi="Times New Roman" w:cs="Times New Roman"/>
+      <w:lang w:eastAsia="en-GB"/>
+    </w:rPr>
   </w:style>
   <w:style w:type="paragraph" w:styleId="Heading1">
     <w:name w:val="heading 1"/>
@@ -3704,6 +3912,7 @@
       <w:color w:val="2F5496" w:themeColor="accent1" w:themeShade="BF"/>
       <w:sz w:val="32"/>
       <w:szCs w:val="32"/>
+      <w:lang w:eastAsia="en-US"/>
     </w:rPr>
   </w:style>
   <w:style w:type="paragraph" w:styleId="Heading2">
@@ -3727,6 +3936,7 @@
       <w:color w:val="2F5496" w:themeColor="accent1" w:themeShade="BF"/>
       <w:sz w:val="26"/>
       <w:szCs w:val="26"/>
+      <w:lang w:eastAsia="en-US"/>
     </w:rPr>
   </w:style>
   <w:style w:type="paragraph" w:styleId="Heading3">
@@ -3741,12 +3951,10 @@
       <w:outlineLvl w:val="2"/>
     </w:pPr>
     <w:rPr>
-      <w:rFonts w:ascii="Times New Roman" w:hAnsi="Times New Roman" w:cs="Times New Roman"/>
       <w:b/>
       <w:bCs/>
       <w:sz w:val="27"/>
       <w:szCs w:val="27"/>
-      <w:lang w:eastAsia="en-GB"/>
     </w:rPr>
   </w:style>
   <w:style w:type="paragraph" w:styleId="Heading4">
@@ -3770,11 +3978,13 @@
       <w:i/>
       <w:iCs/>
       <w:color w:val="2F5496" w:themeColor="accent1" w:themeShade="BF"/>
+      <w:lang w:eastAsia="en-US"/>
     </w:rPr>
   </w:style>
   <w:style w:type="character" w:default="1" w:styleId="DefaultParagraphFont">
     <w:name w:val="Default Paragraph Font"/>
     <w:uiPriority w:val="1"/>
+    <w:semiHidden/>
     <w:unhideWhenUsed/>
   </w:style>
   <w:style w:type="table" w:default="1" w:styleId="TableNormal">
@@ -3822,10 +4032,6 @@
     <w:pPr>
       <w:spacing w:before="100" w:beforeAutospacing="1" w:after="100" w:afterAutospacing="1"/>
     </w:pPr>
-    <w:rPr>
-      <w:rFonts w:ascii="Times New Roman" w:hAnsi="Times New Roman" w:cs="Times New Roman"/>
-      <w:lang w:eastAsia="en-GB"/>
-    </w:rPr>
   </w:style>
   <w:style w:type="character" w:styleId="Hyperlink">
     <w:name w:val="Hyperlink"/>
@@ -3904,6 +4110,10 @@
         <w:tab w:val="right" w:pos="9026"/>
       </w:tabs>
     </w:pPr>
+    <w:rPr>
+      <w:rFonts w:asciiTheme="minorHAnsi" w:hAnsiTheme="minorHAnsi" w:cstheme="minorBidi"/>
+      <w:lang w:eastAsia="en-US"/>
+    </w:rPr>
   </w:style>
   <w:style w:type="character" w:customStyle="1" w:styleId="FooterChar">
     <w:name w:val="Footer Char"/>

</xml_diff>